<commit_message>
Added to Term Paper
I added a few paragraphs explaining the insert and removal algorithms.
</commit_message>
<xml_diff>
--- a/term_paper_Trie.docx
+++ b/term_paper_Trie.docx
@@ -83,15 +83,7 @@
         <w:jc w:val="center"/>
       </w:pPr>
       <w:r>
-        <w:t xml:space="preserve">Michael Sayers msayers1, Vanessa </w:t>
-      </w:r>
-      <w:proofErr w:type="spellStart"/>
-      <w:r>
-        <w:t>Melgar</w:t>
-      </w:r>
-      <w:proofErr w:type="spellEnd"/>
-      <w:r>
-        <w:t xml:space="preserve"> vmelgar9272, Linda Tran </w:t>
+        <w:t xml:space="preserve">Michael Sayers msayers1, Vanessa Melgar vmelgar9272, Linda Tran </w:t>
       </w:r>
       <w:proofErr w:type="spellStart"/>
       <w:r>
@@ -319,9 +311,6 @@
         <w:t xml:space="preserve">. </w:t>
       </w:r>
     </w:p>
-    <w:p/>
-    <w:p/>
-    <w:p/>
     <w:p>
       <w:r>
         <w:t xml:space="preserve">Our research gave us a few choices to choose from to </w:t>
@@ -382,30 +371,36 @@
       </w:r>
       <w:proofErr w:type="spellEnd"/>
       <w:r>
-        <w:t xml:space="preserve"> is to use it in networking within the router to </w:t>
+        <w:t xml:space="preserve"> is to use it in networking within the router to lookup </w:t>
+      </w:r>
+      <w:r>
+        <w:t xml:space="preserve">network maps. </w:t>
+      </w:r>
+      <w:r>
+        <w:t xml:space="preserve"> </w:t>
+      </w:r>
+      <w:r>
+        <w:t>(Singh, 2020b)</w:t>
+      </w:r>
+      <w:r>
+        <w:t xml:space="preserve"> </w:t>
+      </w:r>
+      <w:r>
+        <w:t xml:space="preserve">To implement our </w:t>
       </w:r>
       <w:proofErr w:type="spellStart"/>
       <w:r>
-        <w:t>lookup</w:t>
+        <w:t>Trie</w:t>
       </w:r>
       <w:proofErr w:type="spellEnd"/>
       <w:r>
-        <w:t xml:space="preserve"> </w:t>
-      </w:r>
-      <w:r>
-        <w:t xml:space="preserve">network maps. </w:t>
-      </w:r>
-      <w:r>
-        <w:t xml:space="preserve"> </w:t>
-      </w:r>
-      <w:r>
-        <w:t>(Singh, 2020b)</w:t>
-      </w:r>
-      <w:r>
-        <w:t xml:space="preserve"> </w:t>
-      </w:r>
-      <w:r>
-        <w:t xml:space="preserve">To implement our </w:t>
+        <w:t xml:space="preserve"> data structure, we decided to use the search function to </w:t>
+      </w:r>
+      <w:r>
+        <w:t xml:space="preserve">validate Scrabble words. We </w:t>
+      </w:r>
+      <w:r>
+        <w:t xml:space="preserve">would query the user for a word. The word would be searched on in the </w:t>
       </w:r>
       <w:proofErr w:type="spellStart"/>
       <w:r>
@@ -413,13 +408,10 @@
       </w:r>
       <w:proofErr w:type="spellEnd"/>
       <w:r>
-        <w:t xml:space="preserve"> data structure, we decided to use the search function to </w:t>
-      </w:r>
-      <w:r>
-        <w:t xml:space="preserve">validate Scrabble words. We </w:t>
-      </w:r>
-      <w:r>
-        <w:t xml:space="preserve">would query the user for a word. The word would be searched on in the </w:t>
+        <w:t>.</w:t>
+      </w:r>
+      <w:r>
+        <w:t xml:space="preserve"> Which would benefit from the </w:t>
       </w:r>
       <w:proofErr w:type="spellStart"/>
       <w:r>
@@ -427,21 +419,13 @@
       </w:r>
       <w:proofErr w:type="spellEnd"/>
       <w:r>
-        <w:t>.</w:t>
-      </w:r>
-      <w:r>
-        <w:t xml:space="preserve"> Which would benefit from the </w:t>
-      </w:r>
-      <w:proofErr w:type="spellStart"/>
-      <w:r>
-        <w:t>Trie</w:t>
-      </w:r>
-      <w:proofErr w:type="spellEnd"/>
-      <w:r>
         <w:t xml:space="preserve"> data structure since it </w:t>
       </w:r>
       <w:r>
-        <w:t xml:space="preserve">would have a time complexity which is based off the length of the word. </w:t>
+        <w:t xml:space="preserve">would have a time complexity which is based off the length of the </w:t>
+      </w:r>
+      <w:r>
+        <w:t xml:space="preserve">word. </w:t>
       </w:r>
       <w:r>
         <w:rPr>
@@ -454,12 +438,10 @@
         <w:t xml:space="preserve"> If the word was found on the </w:t>
       </w:r>
       <w:proofErr w:type="spellStart"/>
-      <w:proofErr w:type="gramStart"/>
       <w:r>
         <w:t>Trie</w:t>
       </w:r>
       <w:proofErr w:type="spellEnd"/>
-      <w:proofErr w:type="gramEnd"/>
       <w:r>
         <w:t xml:space="preserve"> then the word was a scrabble word. </w:t>
       </w:r>
@@ -470,7 +452,10 @@
         <w:t xml:space="preserve">created a visualization to be able to output a dot file of the data structure. </w:t>
       </w:r>
       <w:r>
-        <w:t xml:space="preserve">We choose to use the memory location to identify each node. We would list out each node </w:t>
+        <w:t>We choose to</w:t>
+      </w:r>
+      <w:r>
+        <w:t xml:space="preserve"> use the memory location to identify each node. We would list out each node </w:t>
       </w:r>
       <w:r>
         <w:t>with a label. Then output the parent child relationship</w:t>
@@ -510,11 +495,181 @@
       </w:r>
       <w:r>
         <w:t xml:space="preserve">insert function. </w:t>
+      </w:r>
+    </w:p>
+    <w:p/>
+    <w:p/>
+    <w:p/>
+    <w:p>
+      <w:r>
+        <w:t xml:space="preserve">The </w:t>
+      </w:r>
+      <w:proofErr w:type="spellStart"/>
+      <w:r>
+        <w:t>trie</w:t>
+      </w:r>
+      <w:proofErr w:type="spellEnd"/>
+      <w:r>
+        <w:t xml:space="preserve"> has two implementations of the insert function, an iterative approach and a recursive one. Both implementations are void, seeing as they are only meant to update the </w:t>
+      </w:r>
+      <w:proofErr w:type="spellStart"/>
+      <w:r>
+        <w:t>trie</w:t>
+      </w:r>
+      <w:proofErr w:type="spellEnd"/>
+      <w:r>
+        <w:t xml:space="preserve">, not return any value. Each implementation has a public function that takes a string of the word being inserted as an argument and a private function of the same name that takes the same string along with a pointer to the root node of the </w:t>
+      </w:r>
+      <w:proofErr w:type="spellStart"/>
+      <w:r>
+        <w:t>trie</w:t>
+      </w:r>
+      <w:proofErr w:type="spellEnd"/>
+      <w:r>
+        <w:t xml:space="preserve">. The public function calls its private counterpart. </w:t>
       </w:r>
     </w:p>
     <w:p/>
     <w:p>
       <w:r>
+        <w:t xml:space="preserve">The basic algorithm the iterative insert follows is to begin by creating a temporary node that points to the root and to iterate through each character of the string, inserting the letters that are not yet in the </w:t>
+      </w:r>
+      <w:proofErr w:type="spellStart"/>
+      <w:r>
+        <w:t>trie</w:t>
+      </w:r>
+      <w:proofErr w:type="spellEnd"/>
+      <w:r>
+        <w:t xml:space="preserve"> and updating the number of children each node has. If the word has not already been inserted into the </w:t>
+      </w:r>
+      <w:proofErr w:type="spellStart"/>
+      <w:r>
+        <w:t>trie</w:t>
+      </w:r>
+      <w:proofErr w:type="spellEnd"/>
+      <w:r>
+        <w:t>, the function will add a new child to second to last letters’ children to represent the full word, set its “</w:t>
+      </w:r>
+      <w:proofErr w:type="spellStart"/>
+      <w:r>
+        <w:t>isWord</w:t>
+      </w:r>
+      <w:proofErr w:type="spellEnd"/>
+      <w:r>
+        <w:t xml:space="preserve">” flag to true and increment the “count” counter. If it had been inserted already, the function will only increment the count representing the amount of times that particular word appears in the </w:t>
+      </w:r>
+      <w:proofErr w:type="spellStart"/>
+      <w:r>
+        <w:t>trie</w:t>
+      </w:r>
+      <w:proofErr w:type="spellEnd"/>
+      <w:r>
+        <w:t>.</w:t>
+      </w:r>
+    </w:p>
+    <w:p/>
+    <w:p>
+      <w:r>
+        <w:t xml:space="preserve">The recursive insert function is very similar to the iterative approach explained above in an algorithmic sense, except that the function calls itself in order to insert each new node to the </w:t>
+      </w:r>
+      <w:proofErr w:type="spellStart"/>
+      <w:r>
+        <w:t>trie</w:t>
+      </w:r>
+      <w:proofErr w:type="spellEnd"/>
+      <w:r>
+        <w:t xml:space="preserve">. This function also takes an extra argument that points to the current location of the string it’s inserting. The decision to make both methods came about when attempting to compare the efficiency of the </w:t>
+      </w:r>
+      <w:proofErr w:type="spellStart"/>
+      <w:r>
+        <w:t>trie</w:t>
+      </w:r>
+      <w:proofErr w:type="spellEnd"/>
+      <w:r>
+        <w:t xml:space="preserve"> program with different solutions put in place.</w:t>
+      </w:r>
+    </w:p>
+    <w:p/>
+    <w:p>
+      <w:r>
+        <w:t xml:space="preserve">The remove function removes the given key from the </w:t>
+      </w:r>
+      <w:proofErr w:type="spellStart"/>
+      <w:r>
+        <w:t>trie</w:t>
+      </w:r>
+      <w:proofErr w:type="spellEnd"/>
+      <w:r>
+        <w:t xml:space="preserve"> entirely. It has both a public function and a private function of the same name and </w:t>
+      </w:r>
+      <w:proofErr w:type="spellStart"/>
+      <w:r>
+        <w:t>boolean</w:t>
+      </w:r>
+      <w:proofErr w:type="spellEnd"/>
+      <w:r>
+        <w:t xml:space="preserve"> type. The public function takes the string representing the word in question as an argument. It then calls the private function with the same string along with a pointer to the root node of the </w:t>
+      </w:r>
+      <w:proofErr w:type="spellStart"/>
+      <w:r>
+        <w:t>trie</w:t>
+      </w:r>
+      <w:proofErr w:type="spellEnd"/>
+      <w:r>
+        <w:t xml:space="preserve">. Essentially, this function will return false when the </w:t>
+      </w:r>
+      <w:proofErr w:type="spellStart"/>
+      <w:r>
+        <w:t>trie</w:t>
+      </w:r>
+      <w:proofErr w:type="spellEnd"/>
+      <w:r>
+        <w:t xml:space="preserve"> is empty, the key given is not present in the </w:t>
+      </w:r>
+      <w:proofErr w:type="spellStart"/>
+      <w:r>
+        <w:t>trie</w:t>
+      </w:r>
+      <w:proofErr w:type="spellEnd"/>
+      <w:r>
+        <w:t xml:space="preserve"> or the key’s final node is not marked a word. In any other case, the function will return true. In other words, each function returns true to represent a successful removal of a word or false to represent otherwise.</w:t>
+      </w:r>
+    </w:p>
+    <w:p/>
+    <w:p>
+      <w:r>
+        <w:t xml:space="preserve">After making sure the </w:t>
+      </w:r>
+      <w:proofErr w:type="spellStart"/>
+      <w:r>
+        <w:t>trie</w:t>
+      </w:r>
+      <w:proofErr w:type="spellEnd"/>
+      <w:r>
+        <w:t xml:space="preserve"> isn’t empty, the removal algorithm starts by creating a temporary vector of pointers of a size one greater than the length of the key’s string. The first node would point to the root and each subsequent node would point to the next letter in the key. As long as the key is present and marked as a word, the final node representing the completion of the word is deleted from the </w:t>
+      </w:r>
+      <w:proofErr w:type="spellStart"/>
+      <w:r>
+        <w:t>trie</w:t>
+      </w:r>
+      <w:proofErr w:type="spellEnd"/>
+      <w:r>
+        <w:t xml:space="preserve"> and the number of children of the second to last node is updated as necessary. The function will then loop through the word backwards. If a node does not have children, it is not needed in the </w:t>
+      </w:r>
+      <w:proofErr w:type="spellStart"/>
+      <w:r>
+        <w:t>trie</w:t>
+      </w:r>
+      <w:proofErr w:type="spellEnd"/>
+      <w:r>
+        <w:t xml:space="preserve"> and is also deleted. Otherwise, removal was successful and the function outputs true.</w:t>
+      </w:r>
+    </w:p>
+    <w:p/>
+    <w:p/>
+    <w:p/>
+    <w:p>
+      <w:r>
         <w:t>Michael Sayers concentrated on the main file, the node</w:t>
       </w:r>
       <w:r>
@@ -537,6 +692,25 @@
       </w:r>
       <w:r>
         <w:t xml:space="preserve">Michael also researched and implemented the visualization of the graph which assisted in the final development of the remove function. </w:t>
+      </w:r>
+      <w:r>
+        <w:t xml:space="preserve">Vanessa Melgar implemented the insertion and removal functions of the </w:t>
+      </w:r>
+      <w:proofErr w:type="spellStart"/>
+      <w:r>
+        <w:t>trie</w:t>
+      </w:r>
+      <w:proofErr w:type="spellEnd"/>
+      <w:r>
+        <w:t xml:space="preserve">. She also created a second version of the </w:t>
+      </w:r>
+      <w:proofErr w:type="spellStart"/>
+      <w:r>
+        <w:t>trie</w:t>
+      </w:r>
+      <w:proofErr w:type="spellEnd"/>
+      <w:r>
+        <w:t xml:space="preserve"> that used unordered maps instead of vectors in order to test whether such an implementation were to be more time and/or memory efficient.</w:t>
       </w:r>
     </w:p>
     <w:p>
@@ -602,7 +776,10 @@
         <w:fldChar w:fldCharType="begin"/>
       </w:r>
       <w:r>
-        <w:instrText xml:space="preserve"> SEQ Figure \* ARABIC </w:instrText>
+        <w:instrText xml:space="preserve"> SEQ Figure \* ARAB</w:instrText>
+      </w:r>
+      <w:r>
+        <w:instrText xml:space="preserve">IC </w:instrText>
       </w:r>
       <w:r>
         <w:fldChar w:fldCharType="separate"/>

</xml_diff>